<commit_message>
automatic damage calculation improved
manual updated
</commit_message>
<xml_diff>
--- a/docs/climada_advanced.docx
+++ b/docs/climada_advanced.docx
@@ -80,7 +80,7 @@
         <w:rPr>
           <w:rFonts w:ascii="Arial" w:hAnsi="Arial"/>
         </w:rPr>
-        <w:t>15</w:t>
+        <w:t>18</w:t>
       </w:r>
       <w:r>
         <w:rPr>
@@ -92,7 +92,13 @@
         <w:rPr>
           <w:rFonts w:ascii="Arial" w:hAnsi="Arial"/>
         </w:rPr>
-        <w:t>Jul 2015</w:t>
+        <w:t>Oct</w:t>
+      </w:r>
+      <w:r>
+        <w:rPr>
+          <w:rFonts w:ascii="Arial" w:hAnsi="Arial"/>
+        </w:rPr>
+        <w:t xml:space="preserve"> 2015</w:t>
       </w:r>
     </w:p>
     <w:p>
@@ -174,7 +180,55 @@
         <w:rPr>
           <w:rFonts w:ascii="Arial" w:hAnsi="Arial"/>
         </w:rPr>
-        <w:t>additional featur</w:t>
+        <w:t xml:space="preserve">additional features to extend the capabilities of (core) </w:t>
+      </w:r>
+      <w:proofErr w:type="spellStart"/>
+      <w:r>
+        <w:rPr>
+          <w:rFonts w:ascii="Arial" w:hAnsi="Arial"/>
+        </w:rPr>
+        <w:t>climada</w:t>
+      </w:r>
+      <w:proofErr w:type="spellEnd"/>
+      <w:r>
+        <w:rPr>
+          <w:rFonts w:ascii="Arial" w:hAnsi="Arial"/>
+        </w:rPr>
+        <w:t xml:space="preserve">. This is currently work in progress, as we are currently extracting selected code from core </w:t>
+      </w:r>
+      <w:proofErr w:type="spellStart"/>
+      <w:r>
+        <w:rPr>
+          <w:rFonts w:ascii="Arial" w:hAnsi="Arial"/>
+        </w:rPr>
+        <w:t>climada</w:t>
+      </w:r>
+      <w:proofErr w:type="spellEnd"/>
+      <w:r>
+        <w:rPr>
+          <w:rFonts w:ascii="Arial" w:hAnsi="Arial"/>
+        </w:rPr>
+        <w:t>.</w:t>
+      </w:r>
+    </w:p>
+    <w:p>
+      <w:pPr>
+        <w:rPr>
+          <w:rFonts w:ascii="Arial" w:hAnsi="Arial"/>
+        </w:rPr>
+      </w:pPr>
+    </w:p>
+    <w:p>
+      <w:pPr>
+        <w:rPr>
+          <w:rFonts w:ascii="Arial" w:hAnsi="Arial"/>
+        </w:rPr>
+      </w:pPr>
+      <w:r>
+        <w:rPr>
+          <w:rFonts w:ascii="Arial" w:hAnsi="Arial"/>
+        </w:rPr>
+        <w:t xml:space="preserve">Since this module is in </w:t>
       </w:r>
       <w:bookmarkStart w:id="0" w:name="_GoBack"/>
       <w:bookmarkEnd w:id="0"/>
@@ -182,22 +236,58 @@
         <w:rPr>
           <w:rFonts w:ascii="Arial" w:hAnsi="Arial"/>
         </w:rPr>
-        <w:t xml:space="preserve">es to extend the capabilities of (core) </w:t>
-      </w:r>
+        <w:t>it’s</w:t>
+      </w:r>
+      <w:r>
+        <w:rPr>
+          <w:rFonts w:ascii="Arial" w:hAnsi="Arial"/>
+        </w:rPr>
+        <w:t xml:space="preserve"> making, currently just a list of routines – as the module grows, there will be more structure.</w:t>
+      </w:r>
+    </w:p>
+    <w:p>
+      <w:pPr>
+        <w:rPr>
+          <w:rFonts w:ascii="Arial" w:hAnsi="Arial"/>
+        </w:rPr>
+      </w:pPr>
+    </w:p>
+    <w:p>
+      <w:pPr>
+        <w:ind w:left="426" w:hanging="426"/>
+        <w:rPr>
+          <w:rFonts w:ascii="Arial" w:hAnsi="Arial"/>
+        </w:rPr>
+      </w:pPr>
       <w:proofErr w:type="spellStart"/>
-      <w:r>
-        <w:rPr>
-          <w:rFonts w:ascii="Arial" w:hAnsi="Arial"/>
+      <w:proofErr w:type="gramStart"/>
+      <w:r>
+        <w:rPr>
+          <w:rFonts w:ascii="Courier" w:hAnsi="Courier"/>
         </w:rPr>
         <w:t>climada</w:t>
       </w:r>
+      <w:proofErr w:type="gramEnd"/>
+      <w:r>
+        <w:rPr>
+          <w:rFonts w:ascii="Courier" w:hAnsi="Courier"/>
+        </w:rPr>
+        <w:t>_tc_event_damage_ens</w:t>
+      </w:r>
       <w:proofErr w:type="spellEnd"/>
       <w:r>
         <w:rPr>
           <w:rFonts w:ascii="Arial" w:hAnsi="Arial"/>
         </w:rPr>
-        <w:t>. This is currently work in progress, as we are currently extracting selected code from core climada.</w:t>
-      </w:r>
+        <w:t>: Calculation of topical cyclone damage based on single track file and a simple ensemble of tracks. The user gets prompted for the ocean basin and the list of storms, the code automatically fetches the UNISYS data and plots the tracks as well as the damage estimate.</w:t>
+      </w:r>
+    </w:p>
+    <w:p>
+      <w:pPr>
+        <w:rPr>
+          <w:rFonts w:ascii="Arial" w:hAnsi="Arial"/>
+        </w:rPr>
+      </w:pPr>
     </w:p>
     <w:sectPr>
       <w:pgSz w:w="11900" w:h="16840"/>
@@ -250,6 +340,119 @@
 <file path=word/numbering.xml><?xml version="1.0" encoding="utf-8"?>
 <w:numbering xmlns:wpc="http://schemas.microsoft.com/office/word/2010/wordprocessingCanvas" xmlns:mo="http://schemas.microsoft.com/office/mac/office/2008/main" xmlns:mc="http://schemas.openxmlformats.org/markup-compatibility/2006" xmlns:mv="urn:schemas-microsoft-com:mac:vml" xmlns:o="urn:schemas-microsoft-com:office:office" xmlns:r="http://schemas.openxmlformats.org/officeDocument/2006/relationships" xmlns:m="http://schemas.openxmlformats.org/officeDocument/2006/math" xmlns:v="urn:schemas-microsoft-com:vml" xmlns:wp14="http://schemas.microsoft.com/office/word/2010/wordprocessingDrawing" xmlns:wp="http://schemas.openxmlformats.org/drawingml/2006/wordprocessingDrawing" xmlns:w10="urn:schemas-microsoft-com:office:word" xmlns:w="http://schemas.openxmlformats.org/wordprocessingml/2006/main" xmlns:w14="http://schemas.microsoft.com/office/word/2010/wordml" xmlns:wpg="http://schemas.microsoft.com/office/word/2010/wordprocessingGroup" xmlns:wpi="http://schemas.microsoft.com/office/word/2010/wordprocessingInk" xmlns:wne="http://schemas.microsoft.com/office/word/2006/wordml" xmlns:wps="http://schemas.microsoft.com/office/word/2010/wordprocessingShape" mc:Ignorable="w14 wp14">
   <w:abstractNum w:abstractNumId="0">
+    <w:nsid w:val="23D12F80"/>
+    <w:multiLevelType w:val="hybridMultilevel"/>
+    <w:tmpl w:val="0B4E0826"/>
+    <w:lvl w:ilvl="0" w:tplc="04090005">
+      <w:start w:val="1"/>
+      <w:numFmt w:val="bullet"/>
+      <w:lvlText w:val=""/>
+      <w:lvlJc w:val="left"/>
+      <w:pPr>
+        <w:ind w:left="720" w:hanging="360"/>
+      </w:pPr>
+      <w:rPr>
+        <w:rFonts w:ascii="Wingdings" w:hAnsi="Wingdings" w:hint="default"/>
+      </w:rPr>
+    </w:lvl>
+    <w:lvl w:ilvl="1" w:tplc="04090003" w:tentative="1">
+      <w:start w:val="1"/>
+      <w:numFmt w:val="bullet"/>
+      <w:lvlText w:val="o"/>
+      <w:lvlJc w:val="left"/>
+      <w:pPr>
+        <w:ind w:left="1440" w:hanging="360"/>
+      </w:pPr>
+      <w:rPr>
+        <w:rFonts w:ascii="Courier New" w:hAnsi="Courier New" w:hint="default"/>
+      </w:rPr>
+    </w:lvl>
+    <w:lvl w:ilvl="2" w:tplc="04090005" w:tentative="1">
+      <w:start w:val="1"/>
+      <w:numFmt w:val="bullet"/>
+      <w:lvlText w:val=""/>
+      <w:lvlJc w:val="left"/>
+      <w:pPr>
+        <w:ind w:left="2160" w:hanging="360"/>
+      </w:pPr>
+      <w:rPr>
+        <w:rFonts w:ascii="Wingdings" w:hAnsi="Wingdings" w:hint="default"/>
+      </w:rPr>
+    </w:lvl>
+    <w:lvl w:ilvl="3" w:tplc="04090001" w:tentative="1">
+      <w:start w:val="1"/>
+      <w:numFmt w:val="bullet"/>
+      <w:lvlText w:val=""/>
+      <w:lvlJc w:val="left"/>
+      <w:pPr>
+        <w:ind w:left="2880" w:hanging="360"/>
+      </w:pPr>
+      <w:rPr>
+        <w:rFonts w:ascii="Symbol" w:hAnsi="Symbol" w:hint="default"/>
+      </w:rPr>
+    </w:lvl>
+    <w:lvl w:ilvl="4" w:tplc="04090003" w:tentative="1">
+      <w:start w:val="1"/>
+      <w:numFmt w:val="bullet"/>
+      <w:lvlText w:val="o"/>
+      <w:lvlJc w:val="left"/>
+      <w:pPr>
+        <w:ind w:left="3600" w:hanging="360"/>
+      </w:pPr>
+      <w:rPr>
+        <w:rFonts w:ascii="Courier New" w:hAnsi="Courier New" w:hint="default"/>
+      </w:rPr>
+    </w:lvl>
+    <w:lvl w:ilvl="5" w:tplc="04090005" w:tentative="1">
+      <w:start w:val="1"/>
+      <w:numFmt w:val="bullet"/>
+      <w:lvlText w:val=""/>
+      <w:lvlJc w:val="left"/>
+      <w:pPr>
+        <w:ind w:left="4320" w:hanging="360"/>
+      </w:pPr>
+      <w:rPr>
+        <w:rFonts w:ascii="Wingdings" w:hAnsi="Wingdings" w:hint="default"/>
+      </w:rPr>
+    </w:lvl>
+    <w:lvl w:ilvl="6" w:tplc="04090001" w:tentative="1">
+      <w:start w:val="1"/>
+      <w:numFmt w:val="bullet"/>
+      <w:lvlText w:val=""/>
+      <w:lvlJc w:val="left"/>
+      <w:pPr>
+        <w:ind w:left="5040" w:hanging="360"/>
+      </w:pPr>
+      <w:rPr>
+        <w:rFonts w:ascii="Symbol" w:hAnsi="Symbol" w:hint="default"/>
+      </w:rPr>
+    </w:lvl>
+    <w:lvl w:ilvl="7" w:tplc="04090003" w:tentative="1">
+      <w:start w:val="1"/>
+      <w:numFmt w:val="bullet"/>
+      <w:lvlText w:val="o"/>
+      <w:lvlJc w:val="left"/>
+      <w:pPr>
+        <w:ind w:left="5760" w:hanging="360"/>
+      </w:pPr>
+      <w:rPr>
+        <w:rFonts w:ascii="Courier New" w:hAnsi="Courier New" w:hint="default"/>
+      </w:rPr>
+    </w:lvl>
+    <w:lvl w:ilvl="8" w:tplc="04090005" w:tentative="1">
+      <w:start w:val="1"/>
+      <w:numFmt w:val="bullet"/>
+      <w:lvlText w:val=""/>
+      <w:lvlJc w:val="left"/>
+      <w:pPr>
+        <w:ind w:left="6480" w:hanging="360"/>
+      </w:pPr>
+      <w:rPr>
+        <w:rFonts w:ascii="Wingdings" w:hAnsi="Wingdings" w:hint="default"/>
+      </w:rPr>
+    </w:lvl>
+  </w:abstractNum>
+  <w:abstractNum w:abstractNumId="1">
     <w:nsid w:val="5EBA61B8"/>
     <w:multiLevelType w:val="hybridMultilevel"/>
     <w:tmpl w:val="29DC4D4C"/>
@@ -336,6 +539,9 @@
     </w:lvl>
   </w:abstractNum>
   <w:num w:numId="1">
+    <w:abstractNumId w:val="1"/>
+  </w:num>
+  <w:num w:numId="2">
     <w:abstractNumId w:val="0"/>
   </w:num>
 </w:numbering>

</xml_diff>